<commit_message>
Some work on week 7
</commit_message>
<xml_diff>
--- a/LabSheets/Week_05.docx
+++ b/LabSheets/Week_05.docx
@@ -2638,7 +2638,7 @@
 <file path=word/numbering.xml><?xml version="1.0" encoding="utf-8"?>
 <w:numbering xmlns:w="http://schemas.openxmlformats.org/wordprocessingml/2006/main">
   <w:abstractNum w:abstractNumId="0">
-    <w:nsid w:val="2089617d"/>
+    <w:nsid w:val="1d0e4f9c"/>
     <w:multiLevelType w:val="multilevel"/>
     <w:lvl w:ilvl="0">
       <w:numFmt w:val="bullet"/>
@@ -2719,7 +2719,7 @@
     </w:lvl>
   </w:abstractNum>
   <w:abstractNum w:abstractNumId="2">
-    <w:nsid w:val="a754a245"/>
+    <w:nsid w:val="cb5e19a1"/>
     <w:multiLevelType w:val="multilevel"/>
     <w:lvl w:ilvl="0">
       <w:numFmt w:val="bullet"/>
@@ -2800,7 +2800,7 @@
     </w:lvl>
   </w:abstractNum>
   <w:abstractNum w:abstractNumId="3">
-    <w:nsid w:val="a8fd261b"/>
+    <w:nsid w:val="700f6fa1"/>
     <w:multiLevelType w:val="multilevel"/>
     <w:lvl w:ilvl="0">
       <w:start w:val="1"/>
@@ -2888,7 +2888,7 @@
     </w:lvl>
   </w:abstractNum>
   <w:abstractNum w:abstractNumId="4">
-    <w:nsid w:val="e6c226e4"/>
+    <w:nsid w:val="9324302f"/>
     <w:multiLevelType w:val="multilevel"/>
     <w:lvl w:ilvl="0">
       <w:start w:val="3"/>
@@ -2976,7 +2976,7 @@
     </w:lvl>
   </w:abstractNum>
   <w:abstractNum w:abstractNumId="5">
-    <w:nsid w:val="38d16c21"/>
+    <w:nsid w:val="5d5aa354"/>
     <w:multiLevelType w:val="multilevel"/>
     <w:lvl w:ilvl="0">
       <w:start w:val="5"/>
@@ -3064,7 +3064,7 @@
     </w:lvl>
   </w:abstractNum>
   <w:abstractNum w:abstractNumId="6">
-    <w:nsid w:val="f619c8a2"/>
+    <w:nsid w:val="4a560aa8"/>
     <w:multiLevelType w:val="multilevel"/>
     <w:lvl w:ilvl="0">
       <w:start w:val="10"/>

</xml_diff>